<commit_message>
weitere Ports auf VM geöffnet, diese in Dokumenten auch aufgelistet
</commit_message>
<xml_diff>
--- a/HowTo_use_Tools/HowTo_Change_Firewall_Settings_of_Linux_VM.docx
+++ b/HowTo_use_Tools/HowTo_Change_Firewall_Settings_of_Linux_VM.docx
@@ -501,7 +501,510 @@
         <w:rPr>
           <w:lang w:val="en-US"/>
         </w:rPr>
-        <w:t>conn</w:t>
+        <w:t>conntrack</w:t>
+      </w:r>
+      <w:proofErr w:type="spellEnd"/>
+      <w:r>
+        <w:rPr>
+          <w:lang w:val="en-US"/>
+        </w:rPr>
+        <w:t xml:space="preserve"> --</w:t>
+      </w:r>
+      <w:proofErr w:type="spellStart"/>
+      <w:r>
+        <w:rPr>
+          <w:lang w:val="en-US"/>
+        </w:rPr>
+        <w:t>ctstate</w:t>
+      </w:r>
+      <w:proofErr w:type="spellEnd"/>
+      <w:r>
+        <w:rPr>
+          <w:lang w:val="en-US"/>
+        </w:rPr>
+        <w:t xml:space="preserve"> NEW,ESTABLISHED -j ACCEPT</w:t>
+      </w:r>
+    </w:p>
+    <w:p>
+      <w:pPr>
+        <w:pStyle w:val="ListParagraph"/>
+        <w:numPr>
+          <w:ilvl w:val="0"/>
+          <w:numId w:val="1"/>
+        </w:numPr>
+        <w:rPr>
+          <w:lang w:val="en-US"/>
+        </w:rPr>
+      </w:pPr>
+      <w:r>
+        <w:rPr>
+          <w:lang w:val="en-US"/>
+        </w:rPr>
+        <w:t xml:space="preserve">Allow connections via </w:t>
+      </w:r>
+      <w:r>
+        <w:rPr>
+          <w:lang w:val="en-US"/>
+        </w:rPr>
+        <w:t xml:space="preserve">Port </w:t>
+      </w:r>
+      <w:r>
+        <w:rPr>
+          <w:lang w:val="en-US"/>
+        </w:rPr>
+        <w:t>800</w:t>
+      </w:r>
+      <w:r>
+        <w:rPr>
+          <w:lang w:val="en-US"/>
+        </w:rPr>
+        <w:t>0</w:t>
+      </w:r>
+      <w:r>
+        <w:rPr>
+          <w:lang w:val="en-US"/>
+        </w:rPr>
+        <w:t xml:space="preserve"> for </w:t>
+      </w:r>
+      <w:r>
+        <w:rPr>
+          <w:lang w:val="en-US"/>
+        </w:rPr>
+        <w:t>plumber</w:t>
+      </w:r>
+      <w:r>
+        <w:rPr>
+          <w:lang w:val="en-US"/>
+        </w:rPr>
+        <w:t>:</w:t>
+      </w:r>
+    </w:p>
+    <w:p>
+      <w:pPr>
+        <w:pStyle w:val="HTMLPreformatted"/>
+        <w:spacing w:before="100" w:beforeAutospacing="1" w:after="100" w:afterAutospacing="1"/>
+        <w:ind w:left="720"/>
+        <w:rPr>
+          <w:lang w:val="en-US"/>
+        </w:rPr>
+      </w:pPr>
+      <w:proofErr w:type="spellStart"/>
+      <w:proofErr w:type="gramStart"/>
+      <w:r>
+        <w:rPr>
+          <w:lang w:val="en-US"/>
+        </w:rPr>
+        <w:t>sudo</w:t>
+      </w:r>
+      <w:proofErr w:type="spellEnd"/>
+      <w:proofErr w:type="gramEnd"/>
+      <w:r>
+        <w:rPr>
+          <w:lang w:val="en-US"/>
+        </w:rPr>
+        <w:t xml:space="preserve"> </w:t>
+      </w:r>
+      <w:proofErr w:type="spellStart"/>
+      <w:r>
+        <w:rPr>
+          <w:lang w:val="en-US"/>
+        </w:rPr>
+        <w:t>ipta</w:t>
+      </w:r>
+      <w:r>
+        <w:rPr>
+          <w:lang w:val="en-US"/>
+        </w:rPr>
+        <w:t>bles</w:t>
+      </w:r>
+      <w:proofErr w:type="spellEnd"/>
+      <w:r>
+        <w:rPr>
+          <w:lang w:val="en-US"/>
+        </w:rPr>
+        <w:t xml:space="preserve"> -A INPUT -p </w:t>
+      </w:r>
+      <w:proofErr w:type="spellStart"/>
+      <w:r>
+        <w:rPr>
+          <w:lang w:val="en-US"/>
+        </w:rPr>
+        <w:t>tcp</w:t>
+      </w:r>
+      <w:proofErr w:type="spellEnd"/>
+      <w:r>
+        <w:rPr>
+          <w:lang w:val="en-US"/>
+        </w:rPr>
+        <w:t xml:space="preserve"> --</w:t>
+      </w:r>
+      <w:proofErr w:type="spellStart"/>
+      <w:r>
+        <w:rPr>
+          <w:lang w:val="en-US"/>
+        </w:rPr>
+        <w:t>dport</w:t>
+      </w:r>
+      <w:proofErr w:type="spellEnd"/>
+      <w:r>
+        <w:rPr>
+          <w:lang w:val="en-US"/>
+        </w:rPr>
+        <w:t xml:space="preserve"> </w:t>
+      </w:r>
+      <w:r>
+        <w:rPr>
+          <w:lang w:val="en-US"/>
+        </w:rPr>
+        <w:t>80</w:t>
+      </w:r>
+      <w:r>
+        <w:rPr>
+          <w:lang w:val="en-US"/>
+        </w:rPr>
+        <w:t>0</w:t>
+      </w:r>
+      <w:r>
+        <w:rPr>
+          <w:lang w:val="en-US"/>
+        </w:rPr>
+        <w:t>0</w:t>
+      </w:r>
+      <w:r>
+        <w:rPr>
+          <w:lang w:val="en-US"/>
+        </w:rPr>
+        <w:t xml:space="preserve"> -m </w:t>
+      </w:r>
+      <w:proofErr w:type="spellStart"/>
+      <w:r>
+        <w:rPr>
+          <w:lang w:val="en-US"/>
+        </w:rPr>
+        <w:t>conntrack</w:t>
+      </w:r>
+      <w:proofErr w:type="spellEnd"/>
+      <w:r>
+        <w:rPr>
+          <w:lang w:val="en-US"/>
+        </w:rPr>
+        <w:t xml:space="preserve"> --</w:t>
+      </w:r>
+      <w:proofErr w:type="spellStart"/>
+      <w:r>
+        <w:rPr>
+          <w:lang w:val="en-US"/>
+        </w:rPr>
+        <w:t>ctstate</w:t>
+      </w:r>
+      <w:proofErr w:type="spellEnd"/>
+      <w:r>
+        <w:rPr>
+          <w:lang w:val="en-US"/>
+        </w:rPr>
+        <w:t xml:space="preserve"> NEW,ESTABLISHED -j ACCEPT</w:t>
+      </w:r>
+    </w:p>
+    <w:p>
+      <w:pPr>
+        <w:pStyle w:val="ListParagraph"/>
+        <w:numPr>
+          <w:ilvl w:val="0"/>
+          <w:numId w:val="1"/>
+        </w:numPr>
+        <w:rPr>
+          <w:lang w:val="en-US"/>
+        </w:rPr>
+      </w:pPr>
+      <w:r>
+        <w:rPr>
+          <w:lang w:val="en-US"/>
+        </w:rPr>
+        <w:t xml:space="preserve">Allow connections via </w:t>
+      </w:r>
+      <w:r>
+        <w:rPr>
+          <w:lang w:val="en-US"/>
+        </w:rPr>
+        <w:t xml:space="preserve">Port </w:t>
+      </w:r>
+      <w:r>
+        <w:rPr>
+          <w:lang w:val="en-US"/>
+        </w:rPr>
+        <w:t>80</w:t>
+      </w:r>
+      <w:r>
+        <w:rPr>
+          <w:lang w:val="en-US"/>
+        </w:rPr>
+        <w:t>8</w:t>
+      </w:r>
+      <w:r>
+        <w:rPr>
+          <w:lang w:val="en-US"/>
+        </w:rPr>
+        <w:t xml:space="preserve">0 for </w:t>
+      </w:r>
+      <w:r>
+        <w:rPr>
+          <w:lang w:val="en-US"/>
+        </w:rPr>
+        <w:t>plumber in Docker</w:t>
+      </w:r>
+      <w:r>
+        <w:rPr>
+          <w:lang w:val="en-US"/>
+        </w:rPr>
+        <w:t>:</w:t>
+      </w:r>
+    </w:p>
+    <w:p>
+      <w:pPr>
+        <w:pStyle w:val="HTMLPreformatted"/>
+        <w:spacing w:before="100" w:beforeAutospacing="1" w:after="100" w:afterAutospacing="1"/>
+        <w:ind w:left="720"/>
+        <w:rPr>
+          <w:lang w:val="en-US"/>
+        </w:rPr>
+      </w:pPr>
+      <w:proofErr w:type="spellStart"/>
+      <w:proofErr w:type="gramStart"/>
+      <w:r>
+        <w:rPr>
+          <w:lang w:val="en-US"/>
+        </w:rPr>
+        <w:t>sudo</w:t>
+      </w:r>
+      <w:proofErr w:type="spellEnd"/>
+      <w:proofErr w:type="gramEnd"/>
+      <w:r>
+        <w:rPr>
+          <w:lang w:val="en-US"/>
+        </w:rPr>
+        <w:t xml:space="preserve"> </w:t>
+      </w:r>
+      <w:proofErr w:type="spellStart"/>
+      <w:r>
+        <w:rPr>
+          <w:lang w:val="en-US"/>
+        </w:rPr>
+        <w:t>ipta</w:t>
+      </w:r>
+      <w:r>
+        <w:rPr>
+          <w:lang w:val="en-US"/>
+        </w:rPr>
+        <w:t>bles</w:t>
+      </w:r>
+      <w:proofErr w:type="spellEnd"/>
+      <w:r>
+        <w:rPr>
+          <w:lang w:val="en-US"/>
+        </w:rPr>
+        <w:t xml:space="preserve"> -A INPUT -p </w:t>
+      </w:r>
+      <w:proofErr w:type="spellStart"/>
+      <w:r>
+        <w:rPr>
+          <w:lang w:val="en-US"/>
+        </w:rPr>
+        <w:t>tcp</w:t>
+      </w:r>
+      <w:proofErr w:type="spellEnd"/>
+      <w:r>
+        <w:rPr>
+          <w:lang w:val="en-US"/>
+        </w:rPr>
+        <w:t xml:space="preserve"> --</w:t>
+      </w:r>
+      <w:proofErr w:type="spellStart"/>
+      <w:r>
+        <w:rPr>
+          <w:lang w:val="en-US"/>
+        </w:rPr>
+        <w:t>dport</w:t>
+      </w:r>
+      <w:proofErr w:type="spellEnd"/>
+      <w:r>
+        <w:rPr>
+          <w:lang w:val="en-US"/>
+        </w:rPr>
+        <w:t xml:space="preserve"> </w:t>
+      </w:r>
+      <w:r>
+        <w:rPr>
+          <w:lang w:val="en-US"/>
+        </w:rPr>
+        <w:t>80</w:t>
+      </w:r>
+      <w:r>
+        <w:rPr>
+          <w:lang w:val="en-US"/>
+        </w:rPr>
+        <w:t>8</w:t>
+      </w:r>
+      <w:r>
+        <w:rPr>
+          <w:lang w:val="en-US"/>
+        </w:rPr>
+        <w:t>0</w:t>
+      </w:r>
+      <w:r>
+        <w:rPr>
+          <w:lang w:val="en-US"/>
+        </w:rPr>
+        <w:t xml:space="preserve"> -m </w:t>
+      </w:r>
+      <w:proofErr w:type="spellStart"/>
+      <w:r>
+        <w:rPr>
+          <w:lang w:val="en-US"/>
+        </w:rPr>
+        <w:t>conntrack</w:t>
+      </w:r>
+      <w:proofErr w:type="spellEnd"/>
+      <w:r>
+        <w:rPr>
+          <w:lang w:val="en-US"/>
+        </w:rPr>
+        <w:t xml:space="preserve"> --</w:t>
+      </w:r>
+      <w:proofErr w:type="spellStart"/>
+      <w:r>
+        <w:rPr>
+          <w:lang w:val="en-US"/>
+        </w:rPr>
+        <w:t>ctstate</w:t>
+      </w:r>
+      <w:proofErr w:type="spellEnd"/>
+      <w:r>
+        <w:rPr>
+          <w:lang w:val="en-US"/>
+        </w:rPr>
+        <w:t xml:space="preserve"> NEW,ESTABLISHED -j ACCEPT</w:t>
+      </w:r>
+    </w:p>
+    <w:p>
+      <w:pPr>
+        <w:pStyle w:val="ListParagraph"/>
+        <w:numPr>
+          <w:ilvl w:val="0"/>
+          <w:numId w:val="1"/>
+        </w:numPr>
+        <w:rPr>
+          <w:lang w:val="en-US"/>
+        </w:rPr>
+      </w:pPr>
+      <w:r>
+        <w:rPr>
+          <w:lang w:val="en-US"/>
+        </w:rPr>
+        <w:t>Allow connections via Port 800</w:t>
+      </w:r>
+      <w:r>
+        <w:rPr>
+          <w:lang w:val="en-US"/>
+        </w:rPr>
+        <w:t>4</w:t>
+      </w:r>
+      <w:r>
+        <w:rPr>
+          <w:lang w:val="en-US"/>
+        </w:rPr>
+        <w:t xml:space="preserve"> for </w:t>
+      </w:r>
+      <w:r>
+        <w:rPr>
+          <w:lang w:val="en-US"/>
+        </w:rPr>
+        <w:t>other</w:t>
+      </w:r>
+      <w:r>
+        <w:rPr>
+          <w:lang w:val="en-US"/>
+        </w:rPr>
+        <w:t>:</w:t>
+      </w:r>
+    </w:p>
+    <w:p>
+      <w:pPr>
+        <w:pStyle w:val="HTMLPreformatted"/>
+        <w:spacing w:before="100" w:beforeAutospacing="1" w:after="100" w:afterAutospacing="1"/>
+        <w:ind w:left="720"/>
+        <w:rPr>
+          <w:lang w:val="en-US"/>
+        </w:rPr>
+      </w:pPr>
+      <w:proofErr w:type="spellStart"/>
+      <w:proofErr w:type="gramStart"/>
+      <w:r>
+        <w:rPr>
+          <w:lang w:val="en-US"/>
+        </w:rPr>
+        <w:t>sudo</w:t>
+      </w:r>
+      <w:proofErr w:type="spellEnd"/>
+      <w:proofErr w:type="gramEnd"/>
+      <w:r>
+        <w:rPr>
+          <w:lang w:val="en-US"/>
+        </w:rPr>
+        <w:t xml:space="preserve"> </w:t>
+      </w:r>
+      <w:proofErr w:type="spellStart"/>
+      <w:r>
+        <w:rPr>
+          <w:lang w:val="en-US"/>
+        </w:rPr>
+        <w:t>ipta</w:t>
+      </w:r>
+      <w:r>
+        <w:rPr>
+          <w:lang w:val="en-US"/>
+        </w:rPr>
+        <w:t>bles</w:t>
+      </w:r>
+      <w:proofErr w:type="spellEnd"/>
+      <w:r>
+        <w:rPr>
+          <w:lang w:val="en-US"/>
+        </w:rPr>
+        <w:t xml:space="preserve"> -A INPUT -p </w:t>
+      </w:r>
+      <w:proofErr w:type="spellStart"/>
+      <w:r>
+        <w:rPr>
+          <w:lang w:val="en-US"/>
+        </w:rPr>
+        <w:t>tcp</w:t>
+      </w:r>
+      <w:proofErr w:type="spellEnd"/>
+      <w:r>
+        <w:rPr>
+          <w:lang w:val="en-US"/>
+        </w:rPr>
+        <w:t xml:space="preserve"> --</w:t>
+      </w:r>
+      <w:proofErr w:type="spellStart"/>
+      <w:r>
+        <w:rPr>
+          <w:lang w:val="en-US"/>
+        </w:rPr>
+        <w:t>dport</w:t>
+      </w:r>
+      <w:proofErr w:type="spellEnd"/>
+      <w:r>
+        <w:rPr>
+          <w:lang w:val="en-US"/>
+        </w:rPr>
+        <w:t xml:space="preserve"> 800</w:t>
+      </w:r>
+      <w:r>
+        <w:rPr>
+          <w:lang w:val="en-US"/>
+        </w:rPr>
+        <w:t>4</w:t>
       </w:r>
       <w:bookmarkStart w:id="0" w:name="_GoBack"/>
       <w:bookmarkEnd w:id="0"/>
@@ -509,7 +1012,14 @@
         <w:rPr>
           <w:lang w:val="en-US"/>
         </w:rPr>
-        <w:t>track</w:t>
+        <w:t xml:space="preserve"> -m </w:t>
+      </w:r>
+      <w:proofErr w:type="spellStart"/>
+      <w:r>
+        <w:rPr>
+          <w:lang w:val="en-US"/>
+        </w:rPr>
+        <w:t>conntrack</w:t>
       </w:r>
       <w:proofErr w:type="spellEnd"/>
       <w:r>
@@ -532,6 +1042,26 @@
         </w:rPr>
         <w:t xml:space="preserve"> NEW,ESTABLISHED -j ACCEPT</w:t>
       </w:r>
+    </w:p>
+    <w:p>
+      <w:pPr>
+        <w:pStyle w:val="HTMLPreformatted"/>
+        <w:spacing w:before="100" w:beforeAutospacing="1" w:after="100" w:afterAutospacing="1"/>
+        <w:ind w:left="720"/>
+        <w:rPr>
+          <w:lang w:val="en-US"/>
+        </w:rPr>
+      </w:pPr>
+    </w:p>
+    <w:p>
+      <w:pPr>
+        <w:pStyle w:val="HTMLPreformatted"/>
+        <w:spacing w:before="100" w:beforeAutospacing="1" w:after="100" w:afterAutospacing="1"/>
+        <w:ind w:left="720"/>
+        <w:rPr>
+          <w:lang w:val="en-US"/>
+        </w:rPr>
+      </w:pPr>
     </w:p>
     <w:p>
       <w:pPr>
@@ -1472,7 +2002,6 @@
           <w:szCs w:val="20"/>
           <w:lang w:val="en-US" w:eastAsia="de-CH"/>
         </w:rPr>
-        <w:lastRenderedPageBreak/>
         <w:t>sudo</w:t>
       </w:r>
       <w:proofErr w:type="spellEnd"/>

</xml_diff>